<commit_message>
Written Prep/Homework Typo fixes
See Ryan's email dated 1/26/2022 3:24 PM
</commit_message>
<xml_diff>
--- a/docs/hp/L16/16_HW_Assignment_A.docx
+++ b/docs/hp/L16/16_HW_Assignment_A.docx
@@ -274,7 +274,7 @@
         </w:numPr>
       </w:pPr>
       <w:r>
-        <w:t xml:space="preserve">Verify that</w:t>
+        <w:t xml:space="preserve">Check the requirement that</w:t>
       </w:r>
       <w:r>
         <w:t xml:space="preserve"> </w:t>
@@ -368,7 +368,7 @@
         </w:numPr>
       </w:pPr>
       <w:r>
-        <w:t xml:space="preserve">Verify that</w:t>
+        <w:t xml:space="preserve">Check the requirement that</w:t>
       </w:r>
       <w:r>
         <w:t xml:space="preserve"> </w:t>

</xml_diff>